<commit_message>
add Mockups and FXML
</commit_message>
<xml_diff>
--- a/doc/Enunciado.docx
+++ b/doc/Enunciado.docx
@@ -428,7 +428,6 @@
           <m:t xml:space="preserve"> </m:t>
         </m:r>
       </m:oMath>
-      <w:proofErr w:type="spellStart"/>
       <w:r>
         <w:rPr>
           <w:rFonts w:eastAsiaTheme="minorEastAsia"/>
@@ -436,17 +435,7 @@
           <w:szCs w:val="24"/>
           <w:lang w:val="es-ES"/>
         </w:rPr>
-        <w:t>y</w:t>
-      </w:r>
-      <w:proofErr w:type="spellEnd"/>
-      <w:r>
-        <w:rPr>
-          <w:rFonts w:eastAsiaTheme="minorEastAsia"/>
-          <w:sz w:val="24"/>
-          <w:szCs w:val="24"/>
-          <w:lang w:val="es-ES"/>
-        </w:rPr>
-        <w:t xml:space="preserve"> Ingeniería de Sistema</w:t>
+        <w:t>y Ingeniería de Sistema</w:t>
       </w:r>
       <m:oMath>
         <m:sSup>
@@ -2360,6 +2349,8 @@
     <w:p>
       <w:pPr>
         <w:rPr>
+          <w:sz w:val="24"/>
+          <w:szCs w:val="24"/>
           <w:lang w:val="es-ES"/>
         </w:rPr>
       </w:pPr>
@@ -2397,16 +2388,80 @@
     <w:p>
       <w:pPr>
         <w:rPr>
-          <w:lang w:val="es-ES"/>
-        </w:rPr>
-      </w:pPr>
-    </w:p>
-    <w:p>
-      <w:pPr>
-        <w:rPr>
-          <w:lang w:val="es-ES"/>
-        </w:rPr>
-      </w:pPr>
+          <w:sz w:val="24"/>
+          <w:szCs w:val="24"/>
+          <w:lang w:val="es-ES"/>
+        </w:rPr>
+      </w:pPr>
+      <w:proofErr w:type="spellStart"/>
+      <w:r>
+        <w:rPr>
+          <w:b/>
+          <w:bCs/>
+          <w:sz w:val="24"/>
+          <w:szCs w:val="24"/>
+          <w:lang w:val="es-ES"/>
+        </w:rPr>
+        <w:t>Req</w:t>
+      </w:r>
+      <w:proofErr w:type="spellEnd"/>
+      <w:r>
+        <w:rPr>
+          <w:b/>
+          <w:bCs/>
+          <w:sz w:val="24"/>
+          <w:szCs w:val="24"/>
+          <w:lang w:val="es-ES"/>
+        </w:rPr>
+        <w:t xml:space="preserve"> 11:</w:t>
+      </w:r>
+      <w:r>
+        <w:rPr>
+          <w:sz w:val="24"/>
+          <w:szCs w:val="24"/>
+          <w:lang w:val="es-ES"/>
+        </w:rPr>
+        <w:t xml:space="preserve"> Gestionar las ventas de la tienda.</w:t>
+      </w:r>
+    </w:p>
+    <w:p>
+      <w:pPr>
+        <w:rPr>
+          <w:b/>
+          <w:bCs/>
+          <w:lang w:val="es-ES"/>
+        </w:rPr>
+      </w:pPr>
+      <w:proofErr w:type="spellStart"/>
+      <w:r>
+        <w:rPr>
+          <w:b/>
+          <w:bCs/>
+          <w:sz w:val="24"/>
+          <w:szCs w:val="24"/>
+          <w:lang w:val="es-ES"/>
+        </w:rPr>
+        <w:t>Req</w:t>
+      </w:r>
+      <w:proofErr w:type="spellEnd"/>
+      <w:r>
+        <w:rPr>
+          <w:b/>
+          <w:bCs/>
+          <w:sz w:val="24"/>
+          <w:szCs w:val="24"/>
+          <w:lang w:val="es-ES"/>
+        </w:rPr>
+        <w:t xml:space="preserve"> 12:</w:t>
+      </w:r>
+      <w:r>
+        <w:rPr>
+          <w:sz w:val="24"/>
+          <w:szCs w:val="24"/>
+          <w:lang w:val="es-ES"/>
+        </w:rPr>
+        <w:t xml:space="preserve"> Registrar los proveedores</w:t>
+      </w:r>
     </w:p>
     <w:p>
       <w:pPr>
@@ -3441,6 +3496,827 @@
           <w:lang w:val="es-ES"/>
         </w:rPr>
       </w:pPr>
+    </w:p>
+    <w:p>
+      <w:pPr>
+        <w:rPr>
+          <w:lang w:val="es-ES"/>
+        </w:rPr>
+      </w:pPr>
+    </w:p>
+    <w:p>
+      <w:pPr>
+        <w:rPr>
+          <w:lang w:val="es-ES"/>
+        </w:rPr>
+      </w:pPr>
+    </w:p>
+    <w:p>
+      <w:pPr>
+        <w:rPr>
+          <w:lang w:val="es-ES"/>
+        </w:rPr>
+      </w:pPr>
+    </w:p>
+    <w:p>
+      <w:pPr>
+        <w:rPr>
+          <w:lang w:val="es-ES"/>
+        </w:rPr>
+      </w:pPr>
+    </w:p>
+    <w:p>
+      <w:pPr>
+        <w:jc w:val="center"/>
+        <w:rPr>
+          <w:rFonts w:ascii="Arial" w:hAnsi="Arial" w:cs="Arial"/>
+          <w:b/>
+          <w:bCs/>
+          <w:color w:val="000000"/>
+        </w:rPr>
+      </w:pPr>
+      <w:r>
+        <w:rPr>
+          <w:rFonts w:ascii="Arial" w:hAnsi="Arial" w:cs="Arial"/>
+          <w:b/>
+          <w:bCs/>
+          <w:color w:val="000000"/>
+        </w:rPr>
+        <w:lastRenderedPageBreak/>
+        <w:drawing>
+          <wp:anchor distT="0" distB="0" distL="114300" distR="114300" simplePos="0" relativeHeight="251649024" behindDoc="1" locked="0" layoutInCell="1" allowOverlap="1" wp14:anchorId="07682EA2" wp14:editId="4DAE5686">
+            <wp:simplePos x="0" y="0"/>
+            <wp:positionH relativeFrom="column">
+              <wp:posOffset>108585</wp:posOffset>
+            </wp:positionH>
+            <wp:positionV relativeFrom="paragraph">
+              <wp:posOffset>243205</wp:posOffset>
+            </wp:positionV>
+            <wp:extent cx="4846320" cy="3198495"/>
+            <wp:effectExtent l="0" t="0" r="0" b="1905"/>
+            <wp:wrapTight wrapText="bothSides">
+              <wp:wrapPolygon edited="0">
+                <wp:start x="0" y="0"/>
+                <wp:lineTo x="0" y="21484"/>
+                <wp:lineTo x="21481" y="21484"/>
+                <wp:lineTo x="21481" y="0"/>
+                <wp:lineTo x="0" y="0"/>
+              </wp:wrapPolygon>
+            </wp:wrapTight>
+            <wp:docPr id="3" name="Imagen 3" descr="Diagrama&#10;&#10;Descripción generada automáticamente"/>
+            <wp:cNvGraphicFramePr>
+              <a:graphicFrameLocks xmlns:a="http://schemas.openxmlformats.org/drawingml/2006/main" noChangeAspect="1"/>
+            </wp:cNvGraphicFramePr>
+            <a:graphic xmlns:a="http://schemas.openxmlformats.org/drawingml/2006/main">
+              <a:graphicData uri="http://schemas.openxmlformats.org/drawingml/2006/picture">
+                <pic:pic xmlns:pic="http://schemas.openxmlformats.org/drawingml/2006/picture">
+                  <pic:nvPicPr>
+                    <pic:cNvPr id="3" name="Imagen 3" descr="Diagrama&#10;&#10;Descripción generada automáticamente"/>
+                    <pic:cNvPicPr/>
+                  </pic:nvPicPr>
+                  <pic:blipFill>
+                    <a:blip r:embed="rId6">
+                      <a:extLst>
+                        <a:ext uri="{28A0092B-C50C-407E-A947-70E740481C1C}">
+                          <a14:useLocalDpi xmlns:a14="http://schemas.microsoft.com/office/drawing/2010/main" val="0"/>
+                        </a:ext>
+                      </a:extLst>
+                    </a:blip>
+                    <a:stretch>
+                      <a:fillRect/>
+                    </a:stretch>
+                  </pic:blipFill>
+                  <pic:spPr>
+                    <a:xfrm>
+                      <a:off x="0" y="0"/>
+                      <a:ext cx="4846320" cy="3198495"/>
+                    </a:xfrm>
+                    <a:prstGeom prst="rect">
+                      <a:avLst/>
+                    </a:prstGeom>
+                  </pic:spPr>
+                </pic:pic>
+              </a:graphicData>
+            </a:graphic>
+            <wp14:sizeRelH relativeFrom="page">
+              <wp14:pctWidth>0</wp14:pctWidth>
+            </wp14:sizeRelH>
+            <wp14:sizeRelV relativeFrom="page">
+              <wp14:pctHeight>0</wp14:pctHeight>
+            </wp14:sizeRelV>
+          </wp:anchor>
+        </w:drawing>
+      </w:r>
+      <w:r>
+        <w:rPr>
+          <w:rFonts w:ascii="Arial" w:hAnsi="Arial" w:cs="Arial"/>
+          <w:b/>
+          <w:bCs/>
+          <w:color w:val="000000"/>
+        </w:rPr>
+        <w:t>Mockups</w:t>
+      </w:r>
+    </w:p>
+    <w:p>
+      <w:pPr>
+        <w:jc w:val="center"/>
+        <w:rPr>
+          <w:rFonts w:ascii="Arial" w:hAnsi="Arial" w:cs="Arial"/>
+          <w:b/>
+          <w:bCs/>
+          <w:color w:val="000000"/>
+        </w:rPr>
+      </w:pPr>
+    </w:p>
+    <w:p>
+      <w:pPr>
+        <w:jc w:val="center"/>
+        <w:rPr>
+          <w:rFonts w:ascii="Arial" w:hAnsi="Arial" w:cs="Arial"/>
+          <w:b/>
+          <w:bCs/>
+          <w:color w:val="000000"/>
+        </w:rPr>
+      </w:pPr>
+    </w:p>
+    <w:p>
+      <w:pPr>
+        <w:jc w:val="center"/>
+        <w:rPr>
+          <w:rFonts w:ascii="Arial" w:hAnsi="Arial" w:cs="Arial"/>
+          <w:b/>
+          <w:bCs/>
+          <w:color w:val="000000"/>
+        </w:rPr>
+      </w:pPr>
+    </w:p>
+    <w:p>
+      <w:pPr>
+        <w:jc w:val="center"/>
+        <w:rPr>
+          <w:lang w:val="es-ES"/>
+        </w:rPr>
+      </w:pPr>
+    </w:p>
+    <w:p>
+      <w:pPr>
+        <w:rPr>
+          <w:lang w:val="es-ES"/>
+        </w:rPr>
+      </w:pPr>
+    </w:p>
+    <w:p>
+      <w:pPr>
+        <w:rPr>
+          <w:lang w:val="es-ES"/>
+        </w:rPr>
+      </w:pPr>
+    </w:p>
+    <w:p>
+      <w:pPr>
+        <w:rPr>
+          <w:lang w:val="es-ES"/>
+        </w:rPr>
+      </w:pPr>
+    </w:p>
+    <w:p>
+      <w:pPr>
+        <w:rPr>
+          <w:lang w:val="es-ES"/>
+        </w:rPr>
+      </w:pPr>
+    </w:p>
+    <w:p>
+      <w:pPr>
+        <w:rPr>
+          <w:lang w:val="es-ES"/>
+        </w:rPr>
+      </w:pPr>
+    </w:p>
+    <w:p>
+      <w:pPr>
+        <w:rPr>
+          <w:lang w:val="es-ES"/>
+        </w:rPr>
+      </w:pPr>
+    </w:p>
+    <w:p>
+      <w:pPr>
+        <w:rPr>
+          <w:lang w:val="es-ES"/>
+        </w:rPr>
+      </w:pPr>
+      <w:r>
+        <w:rPr>
+          <w:rFonts w:ascii="Arial" w:hAnsi="Arial" w:cs="Arial"/>
+          <w:b/>
+          <w:bCs/>
+          <w:color w:val="000000"/>
+        </w:rPr>
+        <w:drawing>
+          <wp:anchor distT="0" distB="0" distL="114300" distR="114300" simplePos="0" relativeHeight="251652096" behindDoc="1" locked="0" layoutInCell="1" allowOverlap="1" wp14:anchorId="29B52394" wp14:editId="141EAFFF">
+            <wp:simplePos x="0" y="0"/>
+            <wp:positionH relativeFrom="column">
+              <wp:posOffset>-70485</wp:posOffset>
+            </wp:positionH>
+            <wp:positionV relativeFrom="paragraph">
+              <wp:posOffset>361315</wp:posOffset>
+            </wp:positionV>
+            <wp:extent cx="5612130" cy="3900805"/>
+            <wp:effectExtent l="0" t="0" r="7620" b="4445"/>
+            <wp:wrapTight wrapText="bothSides">
+              <wp:wrapPolygon edited="0">
+                <wp:start x="0" y="0"/>
+                <wp:lineTo x="0" y="21519"/>
+                <wp:lineTo x="21556" y="21519"/>
+                <wp:lineTo x="21556" y="0"/>
+                <wp:lineTo x="0" y="0"/>
+              </wp:wrapPolygon>
+            </wp:wrapTight>
+            <wp:docPr id="4" name="Imagen 4" descr="Interfaz de usuario gráfica, Texto, Aplicación, Chat o mensaje de texto, Sitio web&#10;&#10;Descripción generada automáticamente"/>
+            <wp:cNvGraphicFramePr>
+              <a:graphicFrameLocks xmlns:a="http://schemas.openxmlformats.org/drawingml/2006/main" noChangeAspect="1"/>
+            </wp:cNvGraphicFramePr>
+            <a:graphic xmlns:a="http://schemas.openxmlformats.org/drawingml/2006/main">
+              <a:graphicData uri="http://schemas.openxmlformats.org/drawingml/2006/picture">
+                <pic:pic xmlns:pic="http://schemas.openxmlformats.org/drawingml/2006/picture">
+                  <pic:nvPicPr>
+                    <pic:cNvPr id="4" name="Imagen 4" descr="Interfaz de usuario gráfica, Texto, Aplicación, Chat o mensaje de texto, Sitio web&#10;&#10;Descripción generada automáticamente"/>
+                    <pic:cNvPicPr/>
+                  </pic:nvPicPr>
+                  <pic:blipFill>
+                    <a:blip r:embed="rId7">
+                      <a:extLst>
+                        <a:ext uri="{28A0092B-C50C-407E-A947-70E740481C1C}">
+                          <a14:useLocalDpi xmlns:a14="http://schemas.microsoft.com/office/drawing/2010/main" val="0"/>
+                        </a:ext>
+                      </a:extLst>
+                    </a:blip>
+                    <a:stretch>
+                      <a:fillRect/>
+                    </a:stretch>
+                  </pic:blipFill>
+                  <pic:spPr>
+                    <a:xfrm>
+                      <a:off x="0" y="0"/>
+                      <a:ext cx="5612130" cy="3900805"/>
+                    </a:xfrm>
+                    <a:prstGeom prst="rect">
+                      <a:avLst/>
+                    </a:prstGeom>
+                  </pic:spPr>
+                </pic:pic>
+              </a:graphicData>
+            </a:graphic>
+            <wp14:sizeRelH relativeFrom="page">
+              <wp14:pctWidth>0</wp14:pctWidth>
+            </wp14:sizeRelH>
+            <wp14:sizeRelV relativeFrom="page">
+              <wp14:pctHeight>0</wp14:pctHeight>
+            </wp14:sizeRelV>
+          </wp:anchor>
+        </w:drawing>
+      </w:r>
+    </w:p>
+    <w:p>
+      <w:pPr>
+        <w:rPr>
+          <w:lang w:val="es-ES"/>
+        </w:rPr>
+      </w:pPr>
+    </w:p>
+    <w:p>
+      <w:pPr>
+        <w:rPr>
+          <w:lang w:val="es-ES"/>
+        </w:rPr>
+      </w:pPr>
+      <w:r>
+        <w:rPr>
+          <w:lang w:val="es-ES"/>
+        </w:rPr>
+        <w:lastRenderedPageBreak/>
+        <w:drawing>
+          <wp:anchor distT="0" distB="0" distL="114300" distR="114300" simplePos="0" relativeHeight="251662336" behindDoc="1" locked="0" layoutInCell="1" allowOverlap="1" wp14:anchorId="3341EDB5" wp14:editId="410B510B">
+            <wp:simplePos x="0" y="0"/>
+            <wp:positionH relativeFrom="column">
+              <wp:posOffset>207645</wp:posOffset>
+            </wp:positionH>
+            <wp:positionV relativeFrom="paragraph">
+              <wp:posOffset>-635</wp:posOffset>
+            </wp:positionV>
+            <wp:extent cx="5612130" cy="3964305"/>
+            <wp:effectExtent l="0" t="0" r="7620" b="0"/>
+            <wp:wrapTight wrapText="bothSides">
+              <wp:wrapPolygon edited="0">
+                <wp:start x="0" y="0"/>
+                <wp:lineTo x="0" y="21486"/>
+                <wp:lineTo x="21556" y="21486"/>
+                <wp:lineTo x="21556" y="0"/>
+                <wp:lineTo x="0" y="0"/>
+              </wp:wrapPolygon>
+            </wp:wrapTight>
+            <wp:docPr id="5" name="Imagen 5" descr="Diagrama&#10;&#10;Descripción generada automáticamente"/>
+            <wp:cNvGraphicFramePr>
+              <a:graphicFrameLocks xmlns:a="http://schemas.openxmlformats.org/drawingml/2006/main" noChangeAspect="1"/>
+            </wp:cNvGraphicFramePr>
+            <a:graphic xmlns:a="http://schemas.openxmlformats.org/drawingml/2006/main">
+              <a:graphicData uri="http://schemas.openxmlformats.org/drawingml/2006/picture">
+                <pic:pic xmlns:pic="http://schemas.openxmlformats.org/drawingml/2006/picture">
+                  <pic:nvPicPr>
+                    <pic:cNvPr id="5" name="Imagen 5" descr="Diagrama&#10;&#10;Descripción generada automáticamente"/>
+                    <pic:cNvPicPr/>
+                  </pic:nvPicPr>
+                  <pic:blipFill>
+                    <a:blip r:embed="rId8">
+                      <a:extLst>
+                        <a:ext uri="{28A0092B-C50C-407E-A947-70E740481C1C}">
+                          <a14:useLocalDpi xmlns:a14="http://schemas.microsoft.com/office/drawing/2010/main" val="0"/>
+                        </a:ext>
+                      </a:extLst>
+                    </a:blip>
+                    <a:stretch>
+                      <a:fillRect/>
+                    </a:stretch>
+                  </pic:blipFill>
+                  <pic:spPr>
+                    <a:xfrm>
+                      <a:off x="0" y="0"/>
+                      <a:ext cx="5612130" cy="3964305"/>
+                    </a:xfrm>
+                    <a:prstGeom prst="rect">
+                      <a:avLst/>
+                    </a:prstGeom>
+                  </pic:spPr>
+                </pic:pic>
+              </a:graphicData>
+            </a:graphic>
+            <wp14:sizeRelH relativeFrom="page">
+              <wp14:pctWidth>0</wp14:pctWidth>
+            </wp14:sizeRelH>
+            <wp14:sizeRelV relativeFrom="page">
+              <wp14:pctHeight>0</wp14:pctHeight>
+            </wp14:sizeRelV>
+          </wp:anchor>
+        </w:drawing>
+      </w:r>
+      <w:r>
+        <w:rPr>
+          <w:lang w:val="es-ES"/>
+        </w:rPr>
+        <w:drawing>
+          <wp:anchor distT="0" distB="0" distL="114300" distR="114300" simplePos="0" relativeHeight="251661312" behindDoc="1" locked="0" layoutInCell="1" allowOverlap="1" wp14:anchorId="36682C5D" wp14:editId="665B5684">
+            <wp:simplePos x="0" y="0"/>
+            <wp:positionH relativeFrom="column">
+              <wp:posOffset>114300</wp:posOffset>
+            </wp:positionH>
+            <wp:positionV relativeFrom="paragraph">
+              <wp:posOffset>4137025</wp:posOffset>
+            </wp:positionV>
+            <wp:extent cx="5742940" cy="4190365"/>
+            <wp:effectExtent l="0" t="0" r="0" b="635"/>
+            <wp:wrapTight wrapText="bothSides">
+              <wp:wrapPolygon edited="0">
+                <wp:start x="0" y="0"/>
+                <wp:lineTo x="0" y="21505"/>
+                <wp:lineTo x="21495" y="21505"/>
+                <wp:lineTo x="21495" y="0"/>
+                <wp:lineTo x="0" y="0"/>
+              </wp:wrapPolygon>
+            </wp:wrapTight>
+            <wp:docPr id="2" name="Imagen 2" descr="Interfaz de usuario gráfica, Aplicación&#10;&#10;Descripción generada automáticamente"/>
+            <wp:cNvGraphicFramePr>
+              <a:graphicFrameLocks xmlns:a="http://schemas.openxmlformats.org/drawingml/2006/main" noChangeAspect="1"/>
+            </wp:cNvGraphicFramePr>
+            <a:graphic xmlns:a="http://schemas.openxmlformats.org/drawingml/2006/main">
+              <a:graphicData uri="http://schemas.openxmlformats.org/drawingml/2006/picture">
+                <pic:pic xmlns:pic="http://schemas.openxmlformats.org/drawingml/2006/picture">
+                  <pic:nvPicPr>
+                    <pic:cNvPr id="2" name="Imagen 2" descr="Interfaz de usuario gráfica, Aplicación&#10;&#10;Descripción generada automáticamente"/>
+                    <pic:cNvPicPr/>
+                  </pic:nvPicPr>
+                  <pic:blipFill>
+                    <a:blip r:embed="rId9">
+                      <a:extLst>
+                        <a:ext uri="{28A0092B-C50C-407E-A947-70E740481C1C}">
+                          <a14:useLocalDpi xmlns:a14="http://schemas.microsoft.com/office/drawing/2010/main" val="0"/>
+                        </a:ext>
+                      </a:extLst>
+                    </a:blip>
+                    <a:stretch>
+                      <a:fillRect/>
+                    </a:stretch>
+                  </pic:blipFill>
+                  <pic:spPr>
+                    <a:xfrm>
+                      <a:off x="0" y="0"/>
+                      <a:ext cx="5742940" cy="4190365"/>
+                    </a:xfrm>
+                    <a:prstGeom prst="rect">
+                      <a:avLst/>
+                    </a:prstGeom>
+                  </pic:spPr>
+                </pic:pic>
+              </a:graphicData>
+            </a:graphic>
+            <wp14:sizeRelH relativeFrom="page">
+              <wp14:pctWidth>0</wp14:pctWidth>
+            </wp14:sizeRelH>
+            <wp14:sizeRelV relativeFrom="page">
+              <wp14:pctHeight>0</wp14:pctHeight>
+            </wp14:sizeRelV>
+          </wp:anchor>
+        </w:drawing>
+      </w:r>
+    </w:p>
+    <w:p>
+      <w:pPr>
+        <w:rPr>
+          <w:lang w:val="es-ES"/>
+        </w:rPr>
+      </w:pPr>
+      <w:r>
+        <w:rPr>
+          <w:noProof/>
+          <w:lang w:val="es-ES"/>
+        </w:rPr>
+        <w:lastRenderedPageBreak/>
+        <w:drawing>
+          <wp:inline distT="0" distB="0" distL="0" distR="0" wp14:anchorId="0A4C6D23" wp14:editId="2EC261D4">
+            <wp:extent cx="5387340" cy="3950876"/>
+            <wp:effectExtent l="0" t="0" r="3810" b="0"/>
+            <wp:docPr id="9" name="Imagen 9"/>
+            <wp:cNvGraphicFramePr>
+              <a:graphicFrameLocks xmlns:a="http://schemas.openxmlformats.org/drawingml/2006/main" noChangeAspect="1"/>
+            </wp:cNvGraphicFramePr>
+            <a:graphic xmlns:a="http://schemas.openxmlformats.org/drawingml/2006/main">
+              <a:graphicData uri="http://schemas.openxmlformats.org/drawingml/2006/picture">
+                <pic:pic xmlns:pic="http://schemas.openxmlformats.org/drawingml/2006/picture">
+                  <pic:nvPicPr>
+                    <pic:cNvPr id="0" name="Picture 2"/>
+                    <pic:cNvPicPr>
+                      <a:picLocks noChangeAspect="1" noChangeArrowheads="1"/>
+                    </pic:cNvPicPr>
+                  </pic:nvPicPr>
+                  <pic:blipFill>
+                    <a:blip r:embed="rId10">
+                      <a:extLst>
+                        <a:ext uri="{28A0092B-C50C-407E-A947-70E740481C1C}">
+                          <a14:useLocalDpi xmlns:a14="http://schemas.microsoft.com/office/drawing/2010/main" val="0"/>
+                        </a:ext>
+                      </a:extLst>
+                    </a:blip>
+                    <a:srcRect/>
+                    <a:stretch>
+                      <a:fillRect/>
+                    </a:stretch>
+                  </pic:blipFill>
+                  <pic:spPr bwMode="auto">
+                    <a:xfrm>
+                      <a:off x="0" y="0"/>
+                      <a:ext cx="5393020" cy="3955042"/>
+                    </a:xfrm>
+                    <a:prstGeom prst="rect">
+                      <a:avLst/>
+                    </a:prstGeom>
+                    <a:noFill/>
+                  </pic:spPr>
+                </pic:pic>
+              </a:graphicData>
+            </a:graphic>
+          </wp:inline>
+        </w:drawing>
+      </w:r>
+    </w:p>
+    <w:p>
+      <w:pPr>
+        <w:rPr>
+          <w:lang w:val="es-ES"/>
+        </w:rPr>
+      </w:pPr>
+      <w:r>
+        <w:rPr>
+          <w:lang w:val="es-ES"/>
+        </w:rPr>
+        <w:drawing>
+          <wp:anchor distT="0" distB="0" distL="114300" distR="114300" simplePos="0" relativeHeight="251664384" behindDoc="1" locked="0" layoutInCell="1" allowOverlap="1" wp14:anchorId="7B627DBB" wp14:editId="16F03B38">
+            <wp:simplePos x="0" y="0"/>
+            <wp:positionH relativeFrom="column">
+              <wp:posOffset>70485</wp:posOffset>
+            </wp:positionH>
+            <wp:positionV relativeFrom="paragraph">
+              <wp:posOffset>240030</wp:posOffset>
+            </wp:positionV>
+            <wp:extent cx="5612130" cy="3832860"/>
+            <wp:effectExtent l="0" t="0" r="7620" b="0"/>
+            <wp:wrapTight wrapText="bothSides">
+              <wp:wrapPolygon edited="0">
+                <wp:start x="0" y="0"/>
+                <wp:lineTo x="0" y="21471"/>
+                <wp:lineTo x="21556" y="21471"/>
+                <wp:lineTo x="21556" y="0"/>
+                <wp:lineTo x="0" y="0"/>
+              </wp:wrapPolygon>
+            </wp:wrapTight>
+            <wp:docPr id="7" name="Imagen 7" descr="Interfaz de usuario gráfica&#10;&#10;Descripción generada automáticamente"/>
+            <wp:cNvGraphicFramePr>
+              <a:graphicFrameLocks xmlns:a="http://schemas.openxmlformats.org/drawingml/2006/main" noChangeAspect="1"/>
+            </wp:cNvGraphicFramePr>
+            <a:graphic xmlns:a="http://schemas.openxmlformats.org/drawingml/2006/main">
+              <a:graphicData uri="http://schemas.openxmlformats.org/drawingml/2006/picture">
+                <pic:pic xmlns:pic="http://schemas.openxmlformats.org/drawingml/2006/picture">
+                  <pic:nvPicPr>
+                    <pic:cNvPr id="7" name="Imagen 7" descr="Interfaz de usuario gráfica&#10;&#10;Descripción generada automáticamente"/>
+                    <pic:cNvPicPr/>
+                  </pic:nvPicPr>
+                  <pic:blipFill rotWithShape="1">
+                    <a:blip r:embed="rId11">
+                      <a:extLst>
+                        <a:ext uri="{28A0092B-C50C-407E-A947-70E740481C1C}">
+                          <a14:useLocalDpi xmlns:a14="http://schemas.microsoft.com/office/drawing/2010/main" val="0"/>
+                        </a:ext>
+                      </a:extLst>
+                    </a:blip>
+                    <a:srcRect b="6520"/>
+                    <a:stretch/>
+                  </pic:blipFill>
+                  <pic:spPr bwMode="auto">
+                    <a:xfrm>
+                      <a:off x="0" y="0"/>
+                      <a:ext cx="5612130" cy="3832860"/>
+                    </a:xfrm>
+                    <a:prstGeom prst="rect">
+                      <a:avLst/>
+                    </a:prstGeom>
+                    <a:ln>
+                      <a:noFill/>
+                    </a:ln>
+                    <a:extLst>
+                      <a:ext uri="{53640926-AAD7-44D8-BBD7-CCE9431645EC}">
+                        <a14:shadowObscured xmlns:a14="http://schemas.microsoft.com/office/drawing/2010/main"/>
+                      </a:ext>
+                    </a:extLst>
+                  </pic:spPr>
+                </pic:pic>
+              </a:graphicData>
+            </a:graphic>
+            <wp14:sizeRelH relativeFrom="page">
+              <wp14:pctWidth>0</wp14:pctWidth>
+            </wp14:sizeRelH>
+            <wp14:sizeRelV relativeFrom="page">
+              <wp14:pctHeight>0</wp14:pctHeight>
+            </wp14:sizeRelV>
+          </wp:anchor>
+        </w:drawing>
+      </w:r>
+    </w:p>
+    <w:p>
+      <w:pPr>
+        <w:rPr>
+          <w:lang w:val="es-ES"/>
+        </w:rPr>
+      </w:pPr>
+      <w:r>
+        <w:rPr>
+          <w:lang w:val="es-ES"/>
+        </w:rPr>
+        <w:lastRenderedPageBreak/>
+        <w:drawing>
+          <wp:anchor distT="0" distB="0" distL="114300" distR="114300" simplePos="0" relativeHeight="251666432" behindDoc="1" locked="0" layoutInCell="1" allowOverlap="1" wp14:anchorId="4E28D894" wp14:editId="43993A0E">
+            <wp:simplePos x="0" y="0"/>
+            <wp:positionH relativeFrom="column">
+              <wp:posOffset>62865</wp:posOffset>
+            </wp:positionH>
+            <wp:positionV relativeFrom="paragraph">
+              <wp:posOffset>-335915</wp:posOffset>
+            </wp:positionV>
+            <wp:extent cx="4968240" cy="3659566"/>
+            <wp:effectExtent l="0" t="0" r="3810" b="0"/>
+            <wp:wrapTight wrapText="bothSides">
+              <wp:wrapPolygon edited="0">
+                <wp:start x="0" y="0"/>
+                <wp:lineTo x="0" y="21476"/>
+                <wp:lineTo x="21534" y="21476"/>
+                <wp:lineTo x="21534" y="0"/>
+                <wp:lineTo x="0" y="0"/>
+              </wp:wrapPolygon>
+            </wp:wrapTight>
+            <wp:docPr id="8" name="Imagen 8" descr="Interfaz de usuario gráfica&#10;&#10;Descripción generada automáticamente con confianza media"/>
+            <wp:cNvGraphicFramePr>
+              <a:graphicFrameLocks xmlns:a="http://schemas.openxmlformats.org/drawingml/2006/main" noChangeAspect="1"/>
+            </wp:cNvGraphicFramePr>
+            <a:graphic xmlns:a="http://schemas.openxmlformats.org/drawingml/2006/main">
+              <a:graphicData uri="http://schemas.openxmlformats.org/drawingml/2006/picture">
+                <pic:pic xmlns:pic="http://schemas.openxmlformats.org/drawingml/2006/picture">
+                  <pic:nvPicPr>
+                    <pic:cNvPr id="8" name="Imagen 8" descr="Interfaz de usuario gráfica&#10;&#10;Descripción generada automáticamente con confianza media"/>
+                    <pic:cNvPicPr/>
+                  </pic:nvPicPr>
+                  <pic:blipFill>
+                    <a:blip r:embed="rId12">
+                      <a:extLst>
+                        <a:ext uri="{28A0092B-C50C-407E-A947-70E740481C1C}">
+                          <a14:useLocalDpi xmlns:a14="http://schemas.microsoft.com/office/drawing/2010/main" val="0"/>
+                        </a:ext>
+                      </a:extLst>
+                    </a:blip>
+                    <a:stretch>
+                      <a:fillRect/>
+                    </a:stretch>
+                  </pic:blipFill>
+                  <pic:spPr>
+                    <a:xfrm>
+                      <a:off x="0" y="0"/>
+                      <a:ext cx="4968240" cy="3659566"/>
+                    </a:xfrm>
+                    <a:prstGeom prst="rect">
+                      <a:avLst/>
+                    </a:prstGeom>
+                  </pic:spPr>
+                </pic:pic>
+              </a:graphicData>
+            </a:graphic>
+            <wp14:sizeRelH relativeFrom="page">
+              <wp14:pctWidth>0</wp14:pctWidth>
+            </wp14:sizeRelH>
+            <wp14:sizeRelV relativeFrom="page">
+              <wp14:pctHeight>0</wp14:pctHeight>
+            </wp14:sizeRelV>
+          </wp:anchor>
+        </w:drawing>
+      </w:r>
+    </w:p>
+    <w:p>
+      <w:pPr>
+        <w:rPr>
+          <w:lang w:val="es-ES"/>
+        </w:rPr>
+      </w:pPr>
+    </w:p>
+    <w:p>
+      <w:pPr>
+        <w:rPr>
+          <w:lang w:val="es-ES"/>
+        </w:rPr>
+      </w:pPr>
+    </w:p>
+    <w:p>
+      <w:pPr>
+        <w:rPr>
+          <w:lang w:val="es-ES"/>
+        </w:rPr>
+      </w:pPr>
+    </w:p>
+    <w:p>
+      <w:pPr>
+        <w:rPr>
+          <w:lang w:val="es-ES"/>
+        </w:rPr>
+      </w:pPr>
+    </w:p>
+    <w:p>
+      <w:pPr>
+        <w:rPr>
+          <w:lang w:val="es-ES"/>
+        </w:rPr>
+      </w:pPr>
+    </w:p>
+    <w:p>
+      <w:pPr>
+        <w:rPr>
+          <w:lang w:val="es-ES"/>
+        </w:rPr>
+      </w:pPr>
+    </w:p>
+    <w:p>
+      <w:pPr>
+        <w:rPr>
+          <w:lang w:val="es-ES"/>
+        </w:rPr>
+      </w:pPr>
+    </w:p>
+    <w:p>
+      <w:pPr>
+        <w:rPr>
+          <w:lang w:val="es-ES"/>
+        </w:rPr>
+      </w:pPr>
+    </w:p>
+    <w:p>
+      <w:pPr>
+        <w:rPr>
+          <w:lang w:val="es-ES"/>
+        </w:rPr>
+      </w:pPr>
+    </w:p>
+    <w:p>
+      <w:pPr>
+        <w:rPr>
+          <w:lang w:val="es-ES"/>
+        </w:rPr>
+      </w:pPr>
+    </w:p>
+    <w:p>
+      <w:pPr>
+        <w:rPr>
+          <w:lang w:val="es-ES"/>
+        </w:rPr>
+      </w:pPr>
+      <w:r>
+        <w:rPr>
+          <w:lang w:val="es-ES"/>
+        </w:rPr>
+        <w:drawing>
+          <wp:inline distT="0" distB="0" distL="0" distR="0" wp14:anchorId="426742AE" wp14:editId="4FF89F8E">
+            <wp:extent cx="5612130" cy="4079240"/>
+            <wp:effectExtent l="0" t="0" r="7620" b="0"/>
+            <wp:docPr id="10" name="Imagen 10" descr="Interfaz de usuario gráfica, Aplicación&#10;&#10;Descripción generada automáticamente"/>
+            <wp:cNvGraphicFramePr>
+              <a:graphicFrameLocks xmlns:a="http://schemas.openxmlformats.org/drawingml/2006/main" noChangeAspect="1"/>
+            </wp:cNvGraphicFramePr>
+            <a:graphic xmlns:a="http://schemas.openxmlformats.org/drawingml/2006/main">
+              <a:graphicData uri="http://schemas.openxmlformats.org/drawingml/2006/picture">
+                <pic:pic xmlns:pic="http://schemas.openxmlformats.org/drawingml/2006/picture">
+                  <pic:nvPicPr>
+                    <pic:cNvPr id="10" name="Imagen 10" descr="Interfaz de usuario gráfica, Aplicación&#10;&#10;Descripción generada automáticamente"/>
+                    <pic:cNvPicPr/>
+                  </pic:nvPicPr>
+                  <pic:blipFill>
+                    <a:blip r:embed="rId13"/>
+                    <a:stretch>
+                      <a:fillRect/>
+                    </a:stretch>
+                  </pic:blipFill>
+                  <pic:spPr>
+                    <a:xfrm>
+                      <a:off x="0" y="0"/>
+                      <a:ext cx="5612130" cy="4079240"/>
+                    </a:xfrm>
+                    <a:prstGeom prst="rect">
+                      <a:avLst/>
+                    </a:prstGeom>
+                  </pic:spPr>
+                </pic:pic>
+              </a:graphicData>
+            </a:graphic>
+          </wp:inline>
+        </w:drawing>
+      </w:r>
+    </w:p>
+    <w:p>
+      <w:pPr>
+        <w:rPr>
+          <w:lang w:val="es-ES"/>
+        </w:rPr>
+      </w:pPr>
+    </w:p>
+    <w:p>
+      <w:pPr>
+        <w:rPr>
+          <w:lang w:val="es-ES"/>
+        </w:rPr>
+      </w:pPr>
+      <w:r>
+        <w:rPr>
+          <w:lang w:val="es-ES"/>
+        </w:rPr>
+        <w:lastRenderedPageBreak/>
+        <w:drawing>
+          <wp:inline distT="0" distB="0" distL="0" distR="0" wp14:anchorId="3577ACBB" wp14:editId="48F76F18">
+            <wp:extent cx="5612130" cy="4115435"/>
+            <wp:effectExtent l="0" t="0" r="7620" b="0"/>
+            <wp:docPr id="12" name="Imagen 12" descr="Interfaz de usuario gráfica&#10;&#10;Descripción generada automáticamente"/>
+            <wp:cNvGraphicFramePr>
+              <a:graphicFrameLocks xmlns:a="http://schemas.openxmlformats.org/drawingml/2006/main" noChangeAspect="1"/>
+            </wp:cNvGraphicFramePr>
+            <a:graphic xmlns:a="http://schemas.openxmlformats.org/drawingml/2006/main">
+              <a:graphicData uri="http://schemas.openxmlformats.org/drawingml/2006/picture">
+                <pic:pic xmlns:pic="http://schemas.openxmlformats.org/drawingml/2006/picture">
+                  <pic:nvPicPr>
+                    <pic:cNvPr id="12" name="Imagen 12" descr="Interfaz de usuario gráfica&#10;&#10;Descripción generada automáticamente"/>
+                    <pic:cNvPicPr/>
+                  </pic:nvPicPr>
+                  <pic:blipFill>
+                    <a:blip r:embed="rId14"/>
+                    <a:stretch>
+                      <a:fillRect/>
+                    </a:stretch>
+                  </pic:blipFill>
+                  <pic:spPr>
+                    <a:xfrm>
+                      <a:off x="0" y="0"/>
+                      <a:ext cx="5612130" cy="4115435"/>
+                    </a:xfrm>
+                    <a:prstGeom prst="rect">
+                      <a:avLst/>
+                    </a:prstGeom>
+                  </pic:spPr>
+                </pic:pic>
+              </a:graphicData>
+            </a:graphic>
+          </wp:inline>
+        </w:drawing>
+      </w:r>
     </w:p>
     <w:sectPr>
       <w:pgSz w:w="12240" w:h="15840"/>
@@ -3744,7 +4620,7 @@
     <w:lsdException w:name="Table Web 2" w:semiHidden="1" w:unhideWhenUsed="1"/>
     <w:lsdException w:name="Table Web 3" w:semiHidden="1" w:unhideWhenUsed="1"/>
     <w:lsdException w:name="Balloon Text" w:semiHidden="1" w:unhideWhenUsed="1"/>
-    <w:lsdException w:name="Table Grid" w:semiHidden="1" w:uiPriority="59" w:unhideWhenUsed="1"/>
+    <w:lsdException w:name="Table Grid" w:uiPriority="59"/>
     <w:lsdException w:name="Table Theme" w:semiHidden="1" w:unhideWhenUsed="1"/>
     <w:lsdException w:name="Placeholder Text" w:semiHidden="1"/>
     <w:lsdException w:name="No Spacing" w:uiPriority="1" w:qFormat="1"/>

</xml_diff>